<commit_message>
Arreglos en Front y Back de la lista realizada en el testing.
</commit_message>
<xml_diff>
--- a/Documentacion/Testing y funcionalidades/Listado_Faltantes.docx
+++ b/Documentacion/Testing y funcionalidades/Listado_Faltantes.docx
@@ -19,8 +19,20 @@
         </w:numPr>
       </w:pPr>
       <w:r>
+        <w:rPr>
+          <w:highlight w:val="yellow"/>
+        </w:rPr>
         <w:t>Notificación de trabajo aceptado. Mostrar datos del dueño de la solicitud al trabajador y mostrar los datos del trabajador al dueño de la publicación.</w:t>
       </w:r>
+      <w:r>
+        <w:t xml:space="preserve"> </w:t>
+      </w:r>
+      <w:r>
+        <w:t>Ver si se agrega atributo finalizado en tabla presupuesto, y que el dueño de la publicación cuando comente indique si se realizó el trabajo o no.</w:t>
+      </w:r>
+      <w:r>
+        <w:t xml:space="preserve"> De esta forma se podría notificar cuando hay nuevas solicitudes aceptadas.</w:t>
+      </w:r>
     </w:p>
     <w:p>
       <w:pPr>
@@ -31,8 +43,17 @@
         </w:numPr>
       </w:pPr>
       <w:r>
+        <w:rPr>
+          <w:highlight w:val="yellow"/>
+        </w:rPr>
         <w:t>Poder cambiar la imagen de usuario.</w:t>
       </w:r>
+      <w:r>
+        <w:t xml:space="preserve"> </w:t>
+      </w:r>
+      <w:r>
+        <w:t>Ver cómo una vez cambiada la imagen se recargue con la nueva.</w:t>
+      </w:r>
     </w:p>
     <w:p>
       <w:pPr>
@@ -80,46 +101,50 @@
     </w:p>
     <w:p>
       <w:pPr>
-        <w:pStyle w:val="Ttulo2"/>
-      </w:pPr>
-      <w:r>
-        <w:t>Registro-cliente</w:t>
-      </w:r>
-    </w:p>
-    <w:p>
-      <w:pPr>
-        <w:pStyle w:val="Prrafodelista"/>
-        <w:numPr>
-          <w:ilvl w:val="0"/>
-          <w:numId w:val="2"/>
-        </w:numPr>
-      </w:pPr>
-      <w:r>
-        <w:t xml:space="preserve">Ver si cambiamos o no los mensajes del Back (se muestran siempre los del </w:t>
+        <w:pStyle w:val="Prrafodelista"/>
+        <w:numPr>
+          <w:ilvl w:val="0"/>
+          <w:numId w:val="1"/>
+        </w:numPr>
+      </w:pPr>
+      <w:r>
+        <w:t xml:space="preserve">Control de seguridad en los </w:t>
       </w:r>
       <w:proofErr w:type="spellStart"/>
       <w:r>
-        <w:t>front</w:t>
+        <w:t>iframe</w:t>
       </w:r>
       <w:proofErr w:type="spellEnd"/>
       <w:r>
-        <w:t>).</w:t>
-      </w:r>
-    </w:p>
-    <w:p>
-      <w:pPr>
-        <w:pStyle w:val="Prrafodelista"/>
-        <w:numPr>
-          <w:ilvl w:val="0"/>
-          <w:numId w:val="2"/>
-        </w:numPr>
-      </w:pPr>
-      <w:r>
-        <w:t xml:space="preserve">Fijar el tamaño de la imagen seleccionada en el </w:t>
+        <w:t>.</w:t>
+      </w:r>
+    </w:p>
+    <w:p>
+      <w:pPr>
+        <w:pStyle w:val="Prrafodelista"/>
+        <w:numPr>
+          <w:ilvl w:val="0"/>
+          <w:numId w:val="1"/>
+        </w:numPr>
+      </w:pPr>
+      <w:r>
+        <w:t>Ver cómo hacer para que recargue la página en la que estoy si selecciono nuevamente el enlace.</w:t>
+      </w:r>
+    </w:p>
+    <w:p>
+      <w:pPr>
+        <w:pStyle w:val="Prrafodelista"/>
+        <w:numPr>
+          <w:ilvl w:val="0"/>
+          <w:numId w:val="1"/>
+        </w:numPr>
+      </w:pPr>
+      <w:r>
+        <w:t xml:space="preserve">Arreglar visual, mirar que quede bien el </w:t>
       </w:r>
       <w:proofErr w:type="spellStart"/>
       <w:r>
-        <w:t>Iframe</w:t>
+        <w:t>responsive</w:t>
       </w:r>
       <w:proofErr w:type="spellEnd"/>
       <w:r>
@@ -128,371 +153,516 @@
     </w:p>
     <w:p>
       <w:pPr>
-        <w:pStyle w:val="Ttulo2"/>
-      </w:pPr>
-      <w:r>
-        <w:t>Inicio-</w:t>
+        <w:pStyle w:val="Prrafodelista"/>
+        <w:numPr>
+          <w:ilvl w:val="0"/>
+          <w:numId w:val="1"/>
+        </w:numPr>
+      </w:pPr>
+      <w:r>
+        <w:t xml:space="preserve">Arreglar tiempo de espera de los </w:t>
       </w:r>
       <w:proofErr w:type="spellStart"/>
       <w:r>
-        <w:t>sesion</w:t>
+        <w:t>iframe</w:t>
       </w:r>
       <w:proofErr w:type="spellEnd"/>
-    </w:p>
-    <w:p>
-      <w:pPr>
-        <w:pStyle w:val="Prrafodelista"/>
-        <w:numPr>
-          <w:ilvl w:val="0"/>
-          <w:numId w:val="3"/>
-        </w:numPr>
-      </w:pPr>
-      <w:r>
-        <w:t>Olvidó su contraseña no hace nada, ver que solución planteamos.</w:t>
-      </w:r>
-    </w:p>
-    <w:p>
-      <w:pPr>
-        <w:pStyle w:val="Ttulo2"/>
-      </w:pPr>
-      <w:r>
-        <w:t>Ofrecer-servicio/Solicitar-servicio</w:t>
-      </w:r>
-    </w:p>
-    <w:p>
-      <w:pPr>
-        <w:pStyle w:val="Prrafodelista"/>
-        <w:numPr>
-          <w:ilvl w:val="0"/>
-          <w:numId w:val="3"/>
-        </w:numPr>
-      </w:pPr>
-      <w:r>
-        <w:t xml:space="preserve">Acomodar imágenes en el </w:t>
+      <w:r>
+        <w:t xml:space="preserve"> (</w:t>
       </w:r>
       <w:proofErr w:type="spellStart"/>
       <w:r>
-        <w:t>Iframe</w:t>
+        <w:t>loading</w:t>
       </w:r>
       <w:proofErr w:type="spellEnd"/>
       <w:r>
-        <w:t>.</w:t>
-      </w:r>
-    </w:p>
-    <w:p>
-      <w:pPr>
-        <w:pStyle w:val="Prrafodelista"/>
-        <w:numPr>
-          <w:ilvl w:val="0"/>
-          <w:numId w:val="3"/>
-        </w:numPr>
-      </w:pPr>
-      <w:r>
-        <w:t>Mostrar ayudas a los usuarios, aclarar que no es necesario responder las preguntas.</w:t>
-      </w:r>
-    </w:p>
-    <w:p>
-      <w:pPr>
-        <w:pStyle w:val="Ttulo2"/>
-      </w:pPr>
-      <w:r>
-        <w:t>Listado-solicitudes-cliente</w:t>
-      </w:r>
-    </w:p>
-    <w:p>
-      <w:pPr>
-        <w:pStyle w:val="Prrafodelista"/>
-        <w:numPr>
-          <w:ilvl w:val="0"/>
-          <w:numId w:val="4"/>
-        </w:numPr>
-      </w:pPr>
-      <w:r>
-        <w:t>Mostar datos del trabajador que realizó la solicitud a la hora de comentar.</w:t>
-      </w:r>
-    </w:p>
-    <w:p>
-      <w:pPr>
-        <w:pStyle w:val="Prrafodelista"/>
-        <w:numPr>
-          <w:ilvl w:val="0"/>
-          <w:numId w:val="4"/>
-        </w:numPr>
-      </w:pPr>
-      <w:r>
-        <w:t>Si no hay comentarios pendientes no mostrar nada.</w:t>
-      </w:r>
-    </w:p>
-    <w:p>
-      <w:pPr>
-        <w:pStyle w:val="Ttulo2"/>
-      </w:pPr>
-      <w:r>
-        <w:t>Listado-publicaciones-contratadas</w:t>
-      </w:r>
-    </w:p>
-    <w:p>
-      <w:pPr>
-        <w:pStyle w:val="Prrafodelista"/>
-        <w:numPr>
-          <w:ilvl w:val="0"/>
-          <w:numId w:val="5"/>
-        </w:numPr>
-      </w:pPr>
-      <w:r>
-        <w:t>Si no hay servicios contratados o comentarios pendientes no mostrar nada.</w:t>
-      </w:r>
-    </w:p>
-    <w:p>
-      <w:pPr>
-        <w:pStyle w:val="Prrafodelista"/>
-        <w:numPr>
-          <w:ilvl w:val="0"/>
-          <w:numId w:val="5"/>
-        </w:numPr>
-      </w:pPr>
-      <w:r>
-        <w:t>Mejorar visual y mostrar más datos de los comentarios pendientes (datos del cliente a calificar).</w:t>
-      </w:r>
-    </w:p>
-    <w:p>
-      <w:pPr>
-        <w:pStyle w:val="Ttulo2"/>
-      </w:pPr>
-      <w:r>
-        <w:t>Ver-perfil-usuario</w:t>
-      </w:r>
-    </w:p>
-    <w:p>
-      <w:pPr>
-        <w:pStyle w:val="Prrafodelista"/>
-        <w:numPr>
-          <w:ilvl w:val="0"/>
-          <w:numId w:val="6"/>
-        </w:numPr>
-      </w:pPr>
-      <w:r>
-        <w:t xml:space="preserve">Arreglar </w:t>
-      </w:r>
-      <w:proofErr w:type="spellStart"/>
-      <w:r>
-        <w:t>alert</w:t>
-      </w:r>
-      <w:proofErr w:type="spellEnd"/>
-      <w:r>
-        <w:t xml:space="preserve"> cuando la respuesta es vacía.</w:t>
-      </w:r>
-    </w:p>
-    <w:p>
-      <w:pPr>
-        <w:pStyle w:val="Ttulo2"/>
-      </w:pPr>
-      <w:r>
-        <w:t>Perfil-usuario</w:t>
-      </w:r>
-    </w:p>
-    <w:p>
-      <w:pPr>
-        <w:pStyle w:val="Prrafodelista"/>
-        <w:numPr>
-          <w:ilvl w:val="0"/>
-          <w:numId w:val="6"/>
-        </w:numPr>
-      </w:pPr>
-      <w:r>
-        <w:t>Poder cambiar imagen de usuario.</w:t>
-      </w:r>
-    </w:p>
-    <w:p>
-      <w:pPr>
-        <w:pStyle w:val="Ttulo2"/>
-      </w:pPr>
-      <w:r>
-        <w:t>Listado-servicios-ofrecidos</w:t>
-      </w:r>
-    </w:p>
-    <w:p>
-      <w:pPr>
-        <w:pStyle w:val="Prrafodelista"/>
-        <w:numPr>
-          <w:ilvl w:val="0"/>
-          <w:numId w:val="6"/>
-        </w:numPr>
-      </w:pPr>
-      <w:r>
-        <w:t>Mostrar más datos (puntaje de la publicación)</w:t>
-      </w:r>
-    </w:p>
-    <w:p>
-      <w:pPr>
-        <w:pStyle w:val="Prrafodelista"/>
-        <w:numPr>
-          <w:ilvl w:val="0"/>
-          <w:numId w:val="6"/>
-        </w:numPr>
-      </w:pPr>
-      <w:r>
-        <w:t>Arreglar formato de la fecha.</w:t>
-      </w:r>
-    </w:p>
-    <w:p>
-      <w:pPr>
-        <w:pStyle w:val="Ttulo2"/>
-      </w:pPr>
-      <w:r>
-        <w:t>Ver-</w:t>
-      </w:r>
-      <w:proofErr w:type="spellStart"/>
-      <w:r>
-        <w:t>publicacion</w:t>
-      </w:r>
-      <w:proofErr w:type="spellEnd"/>
-      <w:r>
-        <w:t>-ofrecida</w:t>
-      </w:r>
-    </w:p>
-    <w:p>
-      <w:pPr>
-        <w:pStyle w:val="Prrafodelista"/>
-        <w:numPr>
-          <w:ilvl w:val="0"/>
-          <w:numId w:val="7"/>
-        </w:numPr>
-      </w:pPr>
-      <w:r>
-        <w:t>Puntaje del servicio. Ver si vamos a mostrar del servicio en general o separamos lo que es oferta de solicitud.</w:t>
-      </w:r>
-    </w:p>
-    <w:p>
-      <w:pPr>
-        <w:pStyle w:val="Prrafodelista"/>
-        <w:numPr>
-          <w:ilvl w:val="0"/>
-          <w:numId w:val="7"/>
-        </w:numPr>
-      </w:pPr>
-      <w:r>
-        <w:t>Ver visual de la respuesta.</w:t>
-      </w:r>
-    </w:p>
-    <w:p>
-      <w:pPr>
-        <w:pStyle w:val="Prrafodelista"/>
-        <w:numPr>
-          <w:ilvl w:val="0"/>
-          <w:numId w:val="7"/>
-        </w:numPr>
-      </w:pPr>
-      <w:r>
-        <w:t xml:space="preserve">Arreglar </w:t>
-      </w:r>
-      <w:proofErr w:type="spellStart"/>
-      <w:r>
-        <w:t>alert</w:t>
-      </w:r>
-      <w:proofErr w:type="spellEnd"/>
-      <w:r>
-        <w:t xml:space="preserve"> de la respuesta si el texto es </w:t>
-      </w:r>
-      <w:proofErr w:type="spellStart"/>
-      <w:r>
-        <w:t>vacio</w:t>
-      </w:r>
-      <w:proofErr w:type="spellEnd"/>
-      <w:r>
-        <w:t>.</w:t>
-      </w:r>
-    </w:p>
-    <w:p>
-      <w:pPr>
-        <w:pStyle w:val="Prrafodelista"/>
-        <w:numPr>
-          <w:ilvl w:val="0"/>
-          <w:numId w:val="7"/>
-        </w:numPr>
-      </w:pPr>
-      <w:r>
-        <w:t>Mostrar la ubicación o barrio del cliente.</w:t>
-      </w:r>
-    </w:p>
-    <w:p>
-      <w:pPr>
-        <w:pStyle w:val="Prrafodelista"/>
-        <w:numPr>
-          <w:ilvl w:val="0"/>
-          <w:numId w:val="7"/>
-        </w:numPr>
-      </w:pPr>
-      <w:r>
-        <w:t>Arreglar slider si no la publicación no tiene imagen.</w:t>
-      </w:r>
-    </w:p>
-    <w:p>
-      <w:pPr>
-        <w:pStyle w:val="Ttulo2"/>
-      </w:pPr>
-      <w:r>
-        <w:t>Ver-</w:t>
-      </w:r>
-      <w:proofErr w:type="spellStart"/>
-      <w:r>
-        <w:t>publicacion</w:t>
-      </w:r>
-      <w:proofErr w:type="spellEnd"/>
-      <w:r>
-        <w:t>-solicitada</w:t>
-      </w:r>
-    </w:p>
-    <w:p>
-      <w:pPr>
-        <w:pStyle w:val="Prrafodelista"/>
-        <w:numPr>
-          <w:ilvl w:val="0"/>
-          <w:numId w:val="8"/>
-        </w:numPr>
-      </w:pPr>
-      <w:r>
-        <w:t>Mostrar la ubicación o barrio del cliente.</w:t>
-      </w:r>
-    </w:p>
-    <w:p>
-      <w:pPr>
-        <w:pStyle w:val="Prrafodelista"/>
-        <w:numPr>
-          <w:ilvl w:val="0"/>
-          <w:numId w:val="8"/>
-        </w:numPr>
-      </w:pPr>
-      <w:r>
-        <w:lastRenderedPageBreak/>
-        <w:t>Mostrar los datos del trabajador contratado luego de haber aceptado la propuesta.</w:t>
-      </w:r>
-    </w:p>
-    <w:p>
-      <w:pPr>
-        <w:pStyle w:val="Prrafodelista"/>
-        <w:numPr>
-          <w:ilvl w:val="0"/>
-          <w:numId w:val="8"/>
-        </w:numPr>
-      </w:pPr>
-      <w:r>
-        <w:t>Notificar y mostrar datos del dueño de la publicación al trabajador contratado.</w:t>
-      </w:r>
-    </w:p>
-    <w:p>
-      <w:pPr>
-        <w:pStyle w:val="Prrafodelista"/>
-        <w:numPr>
-          <w:ilvl w:val="0"/>
-          <w:numId w:val="8"/>
-        </w:numPr>
-      </w:pPr>
-      <w:r>
-        <w:t>Arreglar slider si no hay imagen.</w:t>
+        <w:t>…)</w:t>
+      </w:r>
+    </w:p>
+    <w:p>
+      <w:pPr>
+        <w:pStyle w:val="Prrafodelista"/>
+        <w:numPr>
+          <w:ilvl w:val="0"/>
+          <w:numId w:val="1"/>
+        </w:numPr>
+      </w:pPr>
+      <w:r>
+        <w:t>Faltan puntajes en perfil de usuario.</w:t>
       </w:r>
       <w:bookmarkStart w:id="0" w:name="_GoBack"/>
       <w:bookmarkEnd w:id="0"/>
+    </w:p>
+    <w:p>
+      <w:pPr>
+        <w:pStyle w:val="Ttulo2"/>
+      </w:pPr>
+      <w:r>
+        <w:t>Registro-cliente</w:t>
+      </w:r>
+    </w:p>
+    <w:p>
+      <w:pPr>
+        <w:pStyle w:val="Prrafodelista"/>
+        <w:numPr>
+          <w:ilvl w:val="0"/>
+          <w:numId w:val="2"/>
+        </w:numPr>
+      </w:pPr>
+      <w:r>
+        <w:t xml:space="preserve">Ver si cambiamos o no los mensajes del Back (se muestran siempre los del </w:t>
+      </w:r>
+      <w:proofErr w:type="spellStart"/>
+      <w:r>
+        <w:t>front</w:t>
+      </w:r>
+      <w:proofErr w:type="spellEnd"/>
+      <w:r>
+        <w:t>).</w:t>
+      </w:r>
+    </w:p>
+    <w:p>
+      <w:pPr>
+        <w:pStyle w:val="Prrafodelista"/>
+        <w:numPr>
+          <w:ilvl w:val="0"/>
+          <w:numId w:val="2"/>
+        </w:numPr>
+      </w:pPr>
+      <w:r>
+        <w:rPr>
+          <w:highlight w:val="yellow"/>
+        </w:rPr>
+        <w:t xml:space="preserve">Fijar el tamaño de la imagen seleccionada en el </w:t>
+      </w:r>
+      <w:proofErr w:type="spellStart"/>
+      <w:r>
+        <w:rPr>
+          <w:highlight w:val="yellow"/>
+        </w:rPr>
+        <w:t>Iframe</w:t>
+      </w:r>
+      <w:proofErr w:type="spellEnd"/>
+      <w:r>
+        <w:t>.</w:t>
+      </w:r>
+    </w:p>
+    <w:p>
+      <w:pPr>
+        <w:pStyle w:val="Ttulo2"/>
+      </w:pPr>
+      <w:r>
+        <w:t>Inicio-</w:t>
+      </w:r>
+      <w:proofErr w:type="spellStart"/>
+      <w:r>
+        <w:t>sesion</w:t>
+      </w:r>
+      <w:proofErr w:type="spellEnd"/>
+    </w:p>
+    <w:p>
+      <w:pPr>
+        <w:pStyle w:val="Prrafodelista"/>
+        <w:numPr>
+          <w:ilvl w:val="0"/>
+          <w:numId w:val="3"/>
+        </w:numPr>
+      </w:pPr>
+      <w:r>
+        <w:t>Olvidó su contraseña no hace nada, ver que solución planteamos.</w:t>
+      </w:r>
+    </w:p>
+    <w:p>
+      <w:pPr>
+        <w:pStyle w:val="Ttulo2"/>
+      </w:pPr>
+      <w:r>
+        <w:t>Ofrecer-servicio/Solicitar-servicio</w:t>
+      </w:r>
+    </w:p>
+    <w:p>
+      <w:pPr>
+        <w:pStyle w:val="Prrafodelista"/>
+        <w:numPr>
+          <w:ilvl w:val="0"/>
+          <w:numId w:val="3"/>
+        </w:numPr>
+      </w:pPr>
+      <w:r>
+        <w:rPr>
+          <w:highlight w:val="yellow"/>
+        </w:rPr>
+        <w:t xml:space="preserve">Acomodar imágenes en el </w:t>
+      </w:r>
+      <w:proofErr w:type="spellStart"/>
+      <w:r>
+        <w:rPr>
+          <w:highlight w:val="yellow"/>
+        </w:rPr>
+        <w:t>Iframe</w:t>
+      </w:r>
+      <w:proofErr w:type="spellEnd"/>
+      <w:r>
+        <w:t>.</w:t>
+      </w:r>
+    </w:p>
+    <w:p>
+      <w:pPr>
+        <w:pStyle w:val="Prrafodelista"/>
+        <w:numPr>
+          <w:ilvl w:val="0"/>
+          <w:numId w:val="3"/>
+        </w:numPr>
+      </w:pPr>
+      <w:r>
+        <w:t>Mostrar ayudas a los usuarios, aclarar que no es necesario responder las preguntas.</w:t>
+      </w:r>
+    </w:p>
+    <w:p>
+      <w:pPr>
+        <w:pStyle w:val="Ttulo2"/>
+      </w:pPr>
+      <w:r>
+        <w:t>Listado-solicitudes-cliente</w:t>
+      </w:r>
+    </w:p>
+    <w:p>
+      <w:pPr>
+        <w:pStyle w:val="Prrafodelista"/>
+        <w:numPr>
+          <w:ilvl w:val="0"/>
+          <w:numId w:val="4"/>
+        </w:numPr>
+      </w:pPr>
+      <w:r>
+        <w:rPr>
+          <w:highlight w:val="yellow"/>
+        </w:rPr>
+        <w:t>Mostar datos del trabajador que realizó la solicitud a la hora de comentar</w:t>
+      </w:r>
+      <w:r>
+        <w:t>.</w:t>
+      </w:r>
+    </w:p>
+    <w:p>
+      <w:pPr>
+        <w:pStyle w:val="Prrafodelista"/>
+        <w:numPr>
+          <w:ilvl w:val="0"/>
+          <w:numId w:val="4"/>
+        </w:numPr>
+      </w:pPr>
+      <w:r>
+        <w:rPr>
+          <w:highlight w:val="yellow"/>
+        </w:rPr>
+        <w:t>Si no hay comentarios pendientes no mostrar nada.</w:t>
+      </w:r>
+    </w:p>
+    <w:p>
+      <w:pPr>
+        <w:pStyle w:val="Ttulo2"/>
+      </w:pPr>
+      <w:r>
+        <w:t>Listado-publicaciones-contratadas</w:t>
+      </w:r>
+    </w:p>
+    <w:p>
+      <w:pPr>
+        <w:pStyle w:val="Prrafodelista"/>
+        <w:numPr>
+          <w:ilvl w:val="0"/>
+          <w:numId w:val="5"/>
+        </w:numPr>
+      </w:pPr>
+      <w:r>
+        <w:rPr>
+          <w:highlight w:val="yellow"/>
+        </w:rPr>
+        <w:t>Si no hay servicios contratados o comentarios pendientes no mostrar nada</w:t>
+      </w:r>
+      <w:r>
+        <w:t>.</w:t>
+      </w:r>
+    </w:p>
+    <w:p>
+      <w:pPr>
+        <w:pStyle w:val="Prrafodelista"/>
+        <w:numPr>
+          <w:ilvl w:val="0"/>
+          <w:numId w:val="5"/>
+        </w:numPr>
+      </w:pPr>
+      <w:r>
+        <w:rPr>
+          <w:highlight w:val="yellow"/>
+        </w:rPr>
+        <w:t>Mejorar visual y mostrar más datos de los comentarios pendientes (datos del cliente a calificar)</w:t>
+      </w:r>
+      <w:r>
+        <w:t>.</w:t>
+      </w:r>
+    </w:p>
+    <w:p>
+      <w:pPr>
+        <w:pStyle w:val="Ttulo2"/>
+      </w:pPr>
+      <w:r>
+        <w:t>Ver-perfil-usuario</w:t>
+      </w:r>
+    </w:p>
+    <w:p>
+      <w:pPr>
+        <w:pStyle w:val="Prrafodelista"/>
+        <w:numPr>
+          <w:ilvl w:val="0"/>
+          <w:numId w:val="6"/>
+        </w:numPr>
+      </w:pPr>
+      <w:r>
+        <w:t xml:space="preserve">Arreglar </w:t>
+      </w:r>
+      <w:proofErr w:type="spellStart"/>
+      <w:r>
+        <w:t>alert</w:t>
+      </w:r>
+      <w:proofErr w:type="spellEnd"/>
+      <w:r>
+        <w:t xml:space="preserve"> cuando la respuesta es vacía.</w:t>
+      </w:r>
+    </w:p>
+    <w:p>
+      <w:pPr>
+        <w:pStyle w:val="Prrafodelista"/>
+        <w:numPr>
+          <w:ilvl w:val="0"/>
+          <w:numId w:val="6"/>
+        </w:numPr>
+      </w:pPr>
+      <w:r>
+        <w:t>No mostrar nada cuando no hay datos.</w:t>
+      </w:r>
+    </w:p>
+    <w:p>
+      <w:pPr>
+        <w:pStyle w:val="Prrafodelista"/>
+        <w:numPr>
+          <w:ilvl w:val="0"/>
+          <w:numId w:val="6"/>
+        </w:numPr>
+      </w:pPr>
+      <w:r>
+        <w:t>Faltan puntajes</w:t>
+      </w:r>
+    </w:p>
+    <w:p>
+      <w:pPr>
+        <w:pStyle w:val="Ttulo2"/>
+      </w:pPr>
+      <w:r>
+        <w:t>Perfil-usuario</w:t>
+      </w:r>
+    </w:p>
+    <w:p>
+      <w:pPr>
+        <w:pStyle w:val="Prrafodelista"/>
+        <w:numPr>
+          <w:ilvl w:val="0"/>
+          <w:numId w:val="6"/>
+        </w:numPr>
+      </w:pPr>
+      <w:r>
+        <w:t>Poder cambiar imagen de usuario.</w:t>
+      </w:r>
+    </w:p>
+    <w:p>
+      <w:pPr>
+        <w:pStyle w:val="Ttulo2"/>
+      </w:pPr>
+      <w:r>
+        <w:t>Listado-servicios-ofrecidos</w:t>
+      </w:r>
+    </w:p>
+    <w:p>
+      <w:pPr>
+        <w:pStyle w:val="Prrafodelista"/>
+        <w:numPr>
+          <w:ilvl w:val="0"/>
+          <w:numId w:val="6"/>
+        </w:numPr>
+      </w:pPr>
+      <w:r>
+        <w:t>Mostrar más datos (puntaje de la publicación)</w:t>
+      </w:r>
+    </w:p>
+    <w:p>
+      <w:pPr>
+        <w:pStyle w:val="Prrafodelista"/>
+        <w:numPr>
+          <w:ilvl w:val="0"/>
+          <w:numId w:val="6"/>
+        </w:numPr>
+      </w:pPr>
+      <w:r>
+        <w:lastRenderedPageBreak/>
+        <w:t>Arreglar formato de la fecha.</w:t>
+      </w:r>
+    </w:p>
+    <w:p>
+      <w:pPr>
+        <w:pStyle w:val="Ttulo2"/>
+      </w:pPr>
+      <w:r>
+        <w:t>Ver-</w:t>
+      </w:r>
+      <w:proofErr w:type="spellStart"/>
+      <w:r>
+        <w:t>publicacion</w:t>
+      </w:r>
+      <w:proofErr w:type="spellEnd"/>
+      <w:r>
+        <w:t>-ofrecida</w:t>
+      </w:r>
+    </w:p>
+    <w:p>
+      <w:pPr>
+        <w:pStyle w:val="Prrafodelista"/>
+        <w:numPr>
+          <w:ilvl w:val="0"/>
+          <w:numId w:val="7"/>
+        </w:numPr>
+      </w:pPr>
+      <w:r>
+        <w:t>Puntaje del servicio. Ver si vamos a mostrar del servicio en general o separamos lo que es oferta de solicitud.</w:t>
+      </w:r>
+    </w:p>
+    <w:p>
+      <w:pPr>
+        <w:pStyle w:val="Prrafodelista"/>
+        <w:numPr>
+          <w:ilvl w:val="0"/>
+          <w:numId w:val="7"/>
+        </w:numPr>
+      </w:pPr>
+      <w:r>
+        <w:t>Ver visual de la respuesta.</w:t>
+      </w:r>
+    </w:p>
+    <w:p>
+      <w:pPr>
+        <w:pStyle w:val="Prrafodelista"/>
+        <w:numPr>
+          <w:ilvl w:val="0"/>
+          <w:numId w:val="7"/>
+        </w:numPr>
+      </w:pPr>
+      <w:r>
+        <w:t xml:space="preserve">Arreglar </w:t>
+      </w:r>
+      <w:proofErr w:type="spellStart"/>
+      <w:r>
+        <w:t>alert</w:t>
+      </w:r>
+      <w:proofErr w:type="spellEnd"/>
+      <w:r>
+        <w:t xml:space="preserve"> de la respuesta si el texto es </w:t>
+      </w:r>
+      <w:proofErr w:type="spellStart"/>
+      <w:r>
+        <w:t>vacio</w:t>
+      </w:r>
+      <w:proofErr w:type="spellEnd"/>
+      <w:r>
+        <w:t>.</w:t>
+      </w:r>
+    </w:p>
+    <w:p>
+      <w:pPr>
+        <w:pStyle w:val="Prrafodelista"/>
+        <w:numPr>
+          <w:ilvl w:val="0"/>
+          <w:numId w:val="7"/>
+        </w:numPr>
+      </w:pPr>
+      <w:r>
+        <w:t>Mostrar la ubicación o barrio del cliente.</w:t>
+      </w:r>
+    </w:p>
+    <w:p>
+      <w:pPr>
+        <w:pStyle w:val="Prrafodelista"/>
+        <w:numPr>
+          <w:ilvl w:val="0"/>
+          <w:numId w:val="7"/>
+        </w:numPr>
+      </w:pPr>
+      <w:r>
+        <w:t>Arreglar slider si no la publicación no tiene imagen.</w:t>
+      </w:r>
+    </w:p>
+    <w:p>
+      <w:pPr>
+        <w:pStyle w:val="Ttulo2"/>
+      </w:pPr>
+      <w:r>
+        <w:t>Ver-</w:t>
+      </w:r>
+      <w:proofErr w:type="spellStart"/>
+      <w:r>
+        <w:t>publicacion</w:t>
+      </w:r>
+      <w:proofErr w:type="spellEnd"/>
+      <w:r>
+        <w:t>-solicitada</w:t>
+      </w:r>
+    </w:p>
+    <w:p>
+      <w:pPr>
+        <w:pStyle w:val="Prrafodelista"/>
+        <w:numPr>
+          <w:ilvl w:val="0"/>
+          <w:numId w:val="8"/>
+        </w:numPr>
+      </w:pPr>
+      <w:r>
+        <w:t>Mostrar la ubicación o barrio del cliente.</w:t>
+      </w:r>
+    </w:p>
+    <w:p>
+      <w:pPr>
+        <w:pStyle w:val="Prrafodelista"/>
+        <w:numPr>
+          <w:ilvl w:val="0"/>
+          <w:numId w:val="8"/>
+        </w:numPr>
+      </w:pPr>
+      <w:r>
+        <w:t>Mostrar los datos del trabajador contratado luego de haber aceptado la propuesta.</w:t>
+      </w:r>
+    </w:p>
+    <w:p>
+      <w:pPr>
+        <w:pStyle w:val="Prrafodelista"/>
+        <w:numPr>
+          <w:ilvl w:val="0"/>
+          <w:numId w:val="8"/>
+        </w:numPr>
+      </w:pPr>
+      <w:r>
+        <w:t>Notificar y mostrar datos del dueño de la publicación al trabajador contratado.</w:t>
+      </w:r>
+    </w:p>
+    <w:p>
+      <w:pPr>
+        <w:pStyle w:val="Prrafodelista"/>
+        <w:numPr>
+          <w:ilvl w:val="0"/>
+          <w:numId w:val="8"/>
+        </w:numPr>
+      </w:pPr>
+      <w:r>
+        <w:t>Arreglar slider si no hay imagen.</w:t>
+      </w:r>
     </w:p>
     <w:p/>
     <w:sectPr>

</xml_diff>

<commit_message>
Arreglos, se crea la clase oferta con puntaje y cantidad de comentarios. Se muestran los datos en el listado de publicaciones ofrecidas por servicio.
</commit_message>
<xml_diff>
--- a/Documentacion/Testing y funcionalidades/Listado_Faltantes.docx
+++ b/Documentacion/Testing y funcionalidades/Listado_Faltantes.docx
@@ -190,8 +190,6 @@
       <w:r>
         <w:t>Faltan puntajes en perfil de usuario.</w:t>
       </w:r>
-      <w:bookmarkStart w:id="0" w:name="_GoBack"/>
-      <w:bookmarkEnd w:id="0"/>
     </w:p>
     <w:p>
       <w:pPr>
@@ -492,7 +490,21 @@
         </w:numPr>
       </w:pPr>
       <w:r>
-        <w:t>Mostrar más datos (puntaje de la publicación)</w:t>
+        <w:t>Mostrar más datos (</w:t>
+      </w:r>
+      <w:r>
+        <w:rPr>
+          <w:highlight w:val="yellow"/>
+        </w:rPr>
+        <w:t>puntaje de la publicación</w:t>
+      </w:r>
+      <w:r>
+        <w:t>, puntaje del cliente</w:t>
+      </w:r>
+      <w:bookmarkStart w:id="0" w:name="_GoBack"/>
+      <w:bookmarkEnd w:id="0"/>
+      <w:r>
+        <w:t>)</w:t>
       </w:r>
     </w:p>
     <w:p>

</xml_diff>

<commit_message>
Arreglos, al traer las publicaciones traigo barrio y departamento.
</commit_message>
<xml_diff>
--- a/Documentacion/Testing y funcionalidades/Listado_Faltantes.docx
+++ b/Documentacion/Testing y funcionalidades/Listado_Faltantes.docx
@@ -218,13 +218,28 @@
       <w:r>
         <w:t xml:space="preserve">, ver donde se trunca el </w:t>
       </w:r>
-      <w:proofErr w:type="gramStart"/>
+      <w:proofErr w:type="spellStart"/>
       <w:r>
         <w:t>numero</w:t>
       </w:r>
-      <w:proofErr w:type="gramEnd"/>
+      <w:proofErr w:type="spellEnd"/>
       <w:r>
         <w:t>.</w:t>
+      </w:r>
+    </w:p>
+    <w:p>
+      <w:pPr>
+        <w:pStyle w:val="Prrafodelista"/>
+        <w:numPr>
+          <w:ilvl w:val="0"/>
+          <w:numId w:val="1"/>
+        </w:numPr>
+      </w:pPr>
+      <w:r>
+        <w:t>Mostrar ubicación de las publicaciones y de los usuarios en todos lados.</w:t>
+      </w:r>
+      <w:r>
+        <w:t xml:space="preserve"> (queda mostrar en las “ver publicaciones” y en el perfil de usuario).</w:t>
       </w:r>
       <w:bookmarkStart w:id="0" w:name="_GoBack"/>
       <w:bookmarkEnd w:id="0"/>
@@ -496,6 +511,7 @@
         <w:pStyle w:val="Ttulo2"/>
       </w:pPr>
       <w:r>
+        <w:lastRenderedPageBreak/>
         <w:t>Perfil-usuario</w:t>
       </w:r>
     </w:p>
@@ -516,7 +532,6 @@
         <w:pStyle w:val="Ttulo2"/>
       </w:pPr>
       <w:r>
-        <w:lastRenderedPageBreak/>
         <w:t>Listado-servicios-ofrecidos</w:t>
       </w:r>
     </w:p>
@@ -558,6 +573,18 @@
     </w:p>
     <w:p>
       <w:pPr>
+        <w:pStyle w:val="Prrafodelista"/>
+        <w:numPr>
+          <w:ilvl w:val="0"/>
+          <w:numId w:val="6"/>
+        </w:numPr>
+      </w:pPr>
+      <w:r>
+        <w:t>Mostrar ubicación</w:t>
+      </w:r>
+    </w:p>
+    <w:p>
+      <w:pPr>
         <w:pStyle w:val="Ttulo2"/>
       </w:pPr>
       <w:r>
@@ -713,6 +740,32 @@
       </w:r>
     </w:p>
     <w:p/>
+    <w:p>
+      <w:pPr>
+        <w:pStyle w:val="Ttulo2"/>
+      </w:pPr>
+      <w:r>
+        <w:t>listado-solicitudes-ofrecidas</w:t>
+      </w:r>
+    </w:p>
+    <w:p>
+      <w:pPr>
+        <w:pStyle w:val="Prrafodelista"/>
+        <w:numPr>
+          <w:ilvl w:val="0"/>
+          <w:numId w:val="9"/>
+        </w:numPr>
+      </w:pPr>
+      <w:r>
+        <w:t>Mostrar ubicación</w:t>
+      </w:r>
+      <w:r>
+        <w:rPr>
+          <w:lang w:val="en-US"/>
+        </w:rPr>
+        <w:t>.</w:t>
+      </w:r>
+    </w:p>
     <w:sectPr>
       <w:pgSz w:w="11906" w:h="16838"/>
       <w:pgMar w:top="1417" w:right="1701" w:bottom="1417" w:left="1701" w:header="708" w:footer="708" w:gutter="0"/>
@@ -1065,6 +1118,119 @@
     </w:lvl>
   </w:abstractNum>
   <w:abstractNum w:abstractNumId="3">
+    <w:nsid w:val="5A9B3849"/>
+    <w:multiLevelType w:val="hybridMultilevel"/>
+    <w:tmpl w:val="EEAA7324"/>
+    <w:lvl w:ilvl="0" w:tplc="380A0001">
+      <w:start w:val="1"/>
+      <w:numFmt w:val="bullet"/>
+      <w:lvlText w:val=""/>
+      <w:lvlJc w:val="left"/>
+      <w:pPr>
+        <w:ind w:left="720" w:hanging="360"/>
+      </w:pPr>
+      <w:rPr>
+        <w:rFonts w:ascii="Symbol" w:hAnsi="Symbol" w:hint="default"/>
+      </w:rPr>
+    </w:lvl>
+    <w:lvl w:ilvl="1" w:tplc="380A0003" w:tentative="1">
+      <w:start w:val="1"/>
+      <w:numFmt w:val="bullet"/>
+      <w:lvlText w:val="o"/>
+      <w:lvlJc w:val="left"/>
+      <w:pPr>
+        <w:ind w:left="1440" w:hanging="360"/>
+      </w:pPr>
+      <w:rPr>
+        <w:rFonts w:ascii="Courier New" w:hAnsi="Courier New" w:cs="Courier New" w:hint="default"/>
+      </w:rPr>
+    </w:lvl>
+    <w:lvl w:ilvl="2" w:tplc="380A0005" w:tentative="1">
+      <w:start w:val="1"/>
+      <w:numFmt w:val="bullet"/>
+      <w:lvlText w:val=""/>
+      <w:lvlJc w:val="left"/>
+      <w:pPr>
+        <w:ind w:left="2160" w:hanging="360"/>
+      </w:pPr>
+      <w:rPr>
+        <w:rFonts w:ascii="Wingdings" w:hAnsi="Wingdings" w:hint="default"/>
+      </w:rPr>
+    </w:lvl>
+    <w:lvl w:ilvl="3" w:tplc="380A0001" w:tentative="1">
+      <w:start w:val="1"/>
+      <w:numFmt w:val="bullet"/>
+      <w:lvlText w:val=""/>
+      <w:lvlJc w:val="left"/>
+      <w:pPr>
+        <w:ind w:left="2880" w:hanging="360"/>
+      </w:pPr>
+      <w:rPr>
+        <w:rFonts w:ascii="Symbol" w:hAnsi="Symbol" w:hint="default"/>
+      </w:rPr>
+    </w:lvl>
+    <w:lvl w:ilvl="4" w:tplc="380A0003" w:tentative="1">
+      <w:start w:val="1"/>
+      <w:numFmt w:val="bullet"/>
+      <w:lvlText w:val="o"/>
+      <w:lvlJc w:val="left"/>
+      <w:pPr>
+        <w:ind w:left="3600" w:hanging="360"/>
+      </w:pPr>
+      <w:rPr>
+        <w:rFonts w:ascii="Courier New" w:hAnsi="Courier New" w:cs="Courier New" w:hint="default"/>
+      </w:rPr>
+    </w:lvl>
+    <w:lvl w:ilvl="5" w:tplc="380A0005" w:tentative="1">
+      <w:start w:val="1"/>
+      <w:numFmt w:val="bullet"/>
+      <w:lvlText w:val=""/>
+      <w:lvlJc w:val="left"/>
+      <w:pPr>
+        <w:ind w:left="4320" w:hanging="360"/>
+      </w:pPr>
+      <w:rPr>
+        <w:rFonts w:ascii="Wingdings" w:hAnsi="Wingdings" w:hint="default"/>
+      </w:rPr>
+    </w:lvl>
+    <w:lvl w:ilvl="6" w:tplc="380A0001" w:tentative="1">
+      <w:start w:val="1"/>
+      <w:numFmt w:val="bullet"/>
+      <w:lvlText w:val=""/>
+      <w:lvlJc w:val="left"/>
+      <w:pPr>
+        <w:ind w:left="5040" w:hanging="360"/>
+      </w:pPr>
+      <w:rPr>
+        <w:rFonts w:ascii="Symbol" w:hAnsi="Symbol" w:hint="default"/>
+      </w:rPr>
+    </w:lvl>
+    <w:lvl w:ilvl="7" w:tplc="380A0003" w:tentative="1">
+      <w:start w:val="1"/>
+      <w:numFmt w:val="bullet"/>
+      <w:lvlText w:val="o"/>
+      <w:lvlJc w:val="left"/>
+      <w:pPr>
+        <w:ind w:left="5760" w:hanging="360"/>
+      </w:pPr>
+      <w:rPr>
+        <w:rFonts w:ascii="Courier New" w:hAnsi="Courier New" w:cs="Courier New" w:hint="default"/>
+      </w:rPr>
+    </w:lvl>
+    <w:lvl w:ilvl="8" w:tplc="380A0005" w:tentative="1">
+      <w:start w:val="1"/>
+      <w:numFmt w:val="bullet"/>
+      <w:lvlText w:val=""/>
+      <w:lvlJc w:val="left"/>
+      <w:pPr>
+        <w:ind w:left="6480" w:hanging="360"/>
+      </w:pPr>
+      <w:rPr>
+        <w:rFonts w:ascii="Wingdings" w:hAnsi="Wingdings" w:hint="default"/>
+      </w:rPr>
+    </w:lvl>
+  </w:abstractNum>
+  <w:abstractNum w:abstractNumId="4">
     <w:nsid w:val="603A4FC9"/>
     <w:multiLevelType w:val="hybridMultilevel"/>
     <w:tmpl w:val="2DB01706"/>
@@ -1177,7 +1343,7 @@
       </w:rPr>
     </w:lvl>
   </w:abstractNum>
-  <w:abstractNum w:abstractNumId="4">
+  <w:abstractNum w:abstractNumId="5">
     <w:nsid w:val="63BB52A5"/>
     <w:multiLevelType w:val="hybridMultilevel"/>
     <w:tmpl w:val="75C4600C"/>
@@ -1290,7 +1456,7 @@
       </w:rPr>
     </w:lvl>
   </w:abstractNum>
-  <w:abstractNum w:abstractNumId="5">
+  <w:abstractNum w:abstractNumId="6">
     <w:nsid w:val="652F0078"/>
     <w:multiLevelType w:val="hybridMultilevel"/>
     <w:tmpl w:val="6E1C8258"/>
@@ -1403,7 +1569,7 @@
       </w:rPr>
     </w:lvl>
   </w:abstractNum>
-  <w:abstractNum w:abstractNumId="6">
+  <w:abstractNum w:abstractNumId="7">
     <w:nsid w:val="6AD1319B"/>
     <w:multiLevelType w:val="hybridMultilevel"/>
     <w:tmpl w:val="E7B0E60E"/>
@@ -1516,7 +1682,7 @@
       </w:rPr>
     </w:lvl>
   </w:abstractNum>
-  <w:abstractNum w:abstractNumId="7">
+  <w:abstractNum w:abstractNumId="8">
     <w:nsid w:val="7A14149A"/>
     <w:multiLevelType w:val="hybridMultilevel"/>
     <w:tmpl w:val="128CF802"/>
@@ -1633,25 +1799,28 @@
     <w:abstractNumId w:val="2"/>
   </w:num>
   <w:num w:numId="2">
-    <w:abstractNumId w:val="5"/>
+    <w:abstractNumId w:val="6"/>
   </w:num>
   <w:num w:numId="3">
     <w:abstractNumId w:val="1"/>
   </w:num>
   <w:num w:numId="4">
+    <w:abstractNumId w:val="5"/>
+  </w:num>
+  <w:num w:numId="5">
     <w:abstractNumId w:val="4"/>
   </w:num>
-  <w:num w:numId="5">
-    <w:abstractNumId w:val="3"/>
-  </w:num>
   <w:num w:numId="6">
-    <w:abstractNumId w:val="6"/>
+    <w:abstractNumId w:val="7"/>
   </w:num>
   <w:num w:numId="7">
-    <w:abstractNumId w:val="7"/>
+    <w:abstractNumId w:val="8"/>
   </w:num>
   <w:num w:numId="8">
     <w:abstractNumId w:val="0"/>
+  </w:num>
+  <w:num w:numId="9">
+    <w:abstractNumId w:val="3"/>
   </w:num>
 </w:numbering>
 </file>

</xml_diff>

<commit_message>
Detalles de la lista de faltantes.
</commit_message>
<xml_diff>
--- a/Documentacion/Testing y funcionalidades/Listado_Faltantes.docx
+++ b/Documentacion/Testing y funcionalidades/Listado_Faltantes.docx
@@ -188,7 +188,13 @@
         </w:numPr>
       </w:pPr>
       <w:r>
-        <w:t>Faltan puntajes en perfil de usuario.</w:t>
+        <w:rPr>
+          <w:highlight w:val="yellow"/>
+        </w:rPr>
+        <w:t>Faltan puntajes en perfil de usuario</w:t>
+      </w:r>
+      <w:r>
+        <w:t>.</w:t>
       </w:r>
     </w:p>
     <w:p>
@@ -219,10 +225,12 @@
         <w:t xml:space="preserve">, ver donde se trunca el </w:t>
       </w:r>
       <w:proofErr w:type="spellStart"/>
+      <w:proofErr w:type="gramStart"/>
       <w:r>
         <w:t>numero</w:t>
       </w:r>
       <w:proofErr w:type="spellEnd"/>
+      <w:proofErr w:type="gramEnd"/>
       <w:r>
         <w:t>.</w:t>
       </w:r>
@@ -236,10 +244,67 @@
         </w:numPr>
       </w:pPr>
       <w:r>
+        <w:rPr>
+          <w:highlight w:val="yellow"/>
+        </w:rPr>
         <w:t>Mostrar ubicación de las publicaciones y de los usuarios en todos lados.</w:t>
       </w:r>
       <w:r>
-        <w:t xml:space="preserve"> (queda mostrar en las “ver publicaciones” y en el perfil de usuario).</w:t>
+        <w:rPr>
+          <w:highlight w:val="yellow"/>
+        </w:rPr>
+        <w:t xml:space="preserve"> (queda mostrar en las “ver publicaciones” y en el perfil de usuario)</w:t>
+      </w:r>
+      <w:r>
+        <w:t>.</w:t>
+      </w:r>
+    </w:p>
+    <w:p>
+      <w:pPr>
+        <w:pStyle w:val="Prrafodelista"/>
+        <w:numPr>
+          <w:ilvl w:val="0"/>
+          <w:numId w:val="1"/>
+        </w:numPr>
+      </w:pPr>
+      <w:r>
+        <w:rPr>
+          <w:highlight w:val="yellow"/>
+        </w:rPr>
+        <w:t xml:space="preserve">Mostrar puntaje y </w:t>
+      </w:r>
+      <w:r>
+        <w:rPr>
+          <w:highlight w:val="yellow"/>
+        </w:rPr>
+        <w:t>ubicación al postularme</w:t>
+      </w:r>
+      <w:r>
+        <w:t>.</w:t>
+      </w:r>
+    </w:p>
+    <w:p>
+      <w:pPr>
+        <w:pStyle w:val="Prrafodelista"/>
+        <w:numPr>
+          <w:ilvl w:val="0"/>
+          <w:numId w:val="1"/>
+        </w:numPr>
+      </w:pPr>
+      <w:r>
+        <w:t>Ver dinámica de la postulación, cuando le realizan el comentario que se vea no solo en el perfil de usuario, sino también en mis solicitudes.</w:t>
+      </w:r>
+    </w:p>
+    <w:p>
+      <w:pPr>
+        <w:pStyle w:val="Prrafodelista"/>
+        <w:numPr>
+          <w:ilvl w:val="0"/>
+          <w:numId w:val="1"/>
+        </w:numPr>
+      </w:pPr>
+      <w:r>
+        <w:t>Ver si cambiamos el slider.</w:t>
       </w:r>
       <w:bookmarkStart w:id="0" w:name="_GoBack"/>
       <w:bookmarkEnd w:id="0"/>
@@ -491,6 +556,7 @@
         </w:numPr>
       </w:pPr>
       <w:r>
+        <w:lastRenderedPageBreak/>
         <w:t>No mostrar nada cuando no hay datos.</w:t>
       </w:r>
     </w:p>
@@ -511,7 +577,6 @@
         <w:pStyle w:val="Ttulo2"/>
       </w:pPr>
       <w:r>
-        <w:lastRenderedPageBreak/>
         <w:t>Perfil-usuario</w:t>
       </w:r>
     </w:p>
@@ -524,7 +589,13 @@
         </w:numPr>
       </w:pPr>
       <w:r>
-        <w:t>Poder cambiar imagen de usuario.</w:t>
+        <w:rPr>
+          <w:highlight w:val="yellow"/>
+        </w:rPr>
+        <w:t>Poder cambiar imagen de usuario</w:t>
+      </w:r>
+      <w:r>
+        <w:t>.</w:t>
       </w:r>
     </w:p>
     <w:p>
@@ -580,6 +651,9 @@
         </w:numPr>
       </w:pPr>
       <w:r>
+        <w:rPr>
+          <w:highlight w:val="yellow"/>
+        </w:rPr>
         <w:t>Mostrar ubicación</w:t>
       </w:r>
     </w:p>
@@ -608,7 +682,13 @@
         </w:numPr>
       </w:pPr>
       <w:r>
-        <w:t>Puntaje del servicio. Ver si vamos a mostrar del servicio en general o separamos lo que es oferta de solicitud.</w:t>
+        <w:rPr>
+          <w:highlight w:val="yellow"/>
+        </w:rPr>
+        <w:t>Puntaje del servicio</w:t>
+      </w:r>
+      <w:r>
+        <w:t>. Ver si vamos a mostrar del servicio en general o separamos lo que es oferta de solicitud.</w:t>
       </w:r>
     </w:p>
     <w:p>
@@ -660,7 +740,13 @@
         </w:numPr>
       </w:pPr>
       <w:r>
-        <w:t>Mostrar la ubicación o barrio del cliente.</w:t>
+        <w:rPr>
+          <w:highlight w:val="yellow"/>
+        </w:rPr>
+        <w:t>Mostrar la ubicación o barrio del cliente</w:t>
+      </w:r>
+      <w:r>
+        <w:t>.</w:t>
       </w:r>
     </w:p>
     <w:p>
@@ -700,7 +786,13 @@
         </w:numPr>
       </w:pPr>
       <w:r>
-        <w:t>Mostrar la ubicación o barrio del cliente.</w:t>
+        <w:rPr>
+          <w:highlight w:val="yellow"/>
+        </w:rPr>
+        <w:t>Mostrar la ubicación o barrio del cliente</w:t>
+      </w:r>
+      <w:r>
+        <w:t>.</w:t>
       </w:r>
     </w:p>
     <w:p>
@@ -712,7 +804,13 @@
         </w:numPr>
       </w:pPr>
       <w:r>
-        <w:t>Mostrar los datos del trabajador contratado luego de haber aceptado la propuesta.</w:t>
+        <w:rPr>
+          <w:highlight w:val="yellow"/>
+        </w:rPr>
+        <w:t>Mostrar los datos del trabajador contratado luego de haber aceptado la propuesta</w:t>
+      </w:r>
+      <w:r>
+        <w:t>.</w:t>
       </w:r>
     </w:p>
     <w:p>
@@ -724,7 +822,26 @@
         </w:numPr>
       </w:pPr>
       <w:r>
-        <w:t>Notificar y mostrar datos del dueño de la publicación al trabajador contratado.</w:t>
+        <w:rPr>
+          <w:highlight w:val="yellow"/>
+        </w:rPr>
+        <w:t>Notificar y mostrar datos del dueño de la publicación al trabajador contratado</w:t>
+      </w:r>
+      <w:r>
+        <w:t>.</w:t>
+      </w:r>
+      <w:r>
+        <w:t xml:space="preserve"> Falta mostrar </w:t>
+      </w:r>
+      <w:proofErr w:type="spellStart"/>
+      <w:proofErr w:type="gramStart"/>
+      <w:r>
+        <w:t>mas</w:t>
+      </w:r>
+      <w:proofErr w:type="spellEnd"/>
+      <w:proofErr w:type="gramEnd"/>
+      <w:r>
+        <w:t xml:space="preserve"> notificaciones.</w:t>
       </w:r>
     </w:p>
     <w:p>
@@ -739,14 +856,34 @@
         <w:t>Arreglar slider si no hay imagen.</w:t>
       </w:r>
     </w:p>
+    <w:p>
+      <w:pPr>
+        <w:pStyle w:val="Prrafodelista"/>
+        <w:numPr>
+          <w:ilvl w:val="0"/>
+          <w:numId w:val="8"/>
+        </w:numPr>
+      </w:pPr>
+      <w:r>
+        <w:rPr>
+          <w:highlight w:val="yellow"/>
+        </w:rPr>
+        <w:t>Mostrar puntaje y datos de cada postulante</w:t>
+      </w:r>
+      <w:r>
+        <w:t>.</w:t>
+      </w:r>
+    </w:p>
     <w:p/>
     <w:p>
       <w:pPr>
         <w:pStyle w:val="Ttulo2"/>
       </w:pPr>
+      <w:proofErr w:type="gramStart"/>
       <w:r>
         <w:t>listado-solicitudes-ofrecidas</w:t>
       </w:r>
+      <w:proofErr w:type="gramEnd"/>
     </w:p>
     <w:p>
       <w:pPr>
@@ -1007,7 +1144,7 @@
   <w:abstractNum w:abstractNumId="2">
     <w:nsid w:val="4DC24563"/>
     <w:multiLevelType w:val="hybridMultilevel"/>
-    <w:tmpl w:val="76D8C282"/>
+    <w:tmpl w:val="28745C66"/>
     <w:lvl w:ilvl="0" w:tplc="380A0001">
       <w:start w:val="1"/>
       <w:numFmt w:val="bullet"/>

</xml_diff>

<commit_message>
Arreglos en el home
</commit_message>
<xml_diff>
--- a/Documentacion/Testing y funcionalidades/Listado_Faltantes.docx
+++ b/Documentacion/Testing y funcionalidades/Listado_Faltantes.docx
@@ -228,10 +228,12 @@
         <w:t xml:space="preserve">, ver donde se trunca el </w:t>
       </w:r>
       <w:proofErr w:type="spellStart"/>
+      <w:proofErr w:type="gramStart"/>
       <w:r>
         <w:t>numero</w:t>
       </w:r>
       <w:proofErr w:type="spellEnd"/>
+      <w:proofErr w:type="gramEnd"/>
       <w:r>
         <w:t>.</w:t>
       </w:r>
@@ -317,7 +319,27 @@
         </w:numPr>
       </w:pPr>
       <w:r>
-        <w:t>Ver registro de cliente, da error al ingresar cliente no existe el servicio, ver tema del token.</w:t>
+        <w:t xml:space="preserve">Ver registro de cliente, da error al ingresar cliente no existe el servicio, ver tema del </w:t>
+      </w:r>
+      <w:proofErr w:type="spellStart"/>
+      <w:r>
+        <w:t>token</w:t>
+      </w:r>
+      <w:proofErr w:type="spellEnd"/>
+      <w:r>
+        <w:t>.</w:t>
+      </w:r>
+    </w:p>
+    <w:p>
+      <w:pPr>
+        <w:pStyle w:val="Prrafodelista"/>
+        <w:numPr>
+          <w:ilvl w:val="0"/>
+          <w:numId w:val="1"/>
+        </w:numPr>
+      </w:pPr>
+      <w:r>
+        <w:t>FILTRO POR ZONA A LA HORA DE BUSCAR.</w:t>
       </w:r>
       <w:bookmarkStart w:id="0" w:name="_GoBack"/>
       <w:bookmarkEnd w:id="0"/>
@@ -856,10 +878,12 @@
         <w:t xml:space="preserve"> Falta mostrar </w:t>
       </w:r>
       <w:proofErr w:type="spellStart"/>
+      <w:proofErr w:type="gramStart"/>
       <w:r>
         <w:t>mas</w:t>
       </w:r>
       <w:proofErr w:type="spellEnd"/>
+      <w:proofErr w:type="gramEnd"/>
       <w:r>
         <w:t xml:space="preserve"> notificaciones.</w:t>
       </w:r>
@@ -905,9 +929,11 @@
       <w:pPr>
         <w:pStyle w:val="Ttulo2"/>
       </w:pPr>
+      <w:proofErr w:type="gramStart"/>
       <w:r>
         <w:t>listado-solicitudes-ofrecidas</w:t>
       </w:r>
+      <w:proofErr w:type="gramEnd"/>
     </w:p>
     <w:p>
       <w:pPr>

</xml_diff>